<commit_message>
documntation and some fixes
</commit_message>
<xml_diff>
--- a/documantation.docx
+++ b/documantation.docx
@@ -21,16 +21,20 @@
         <w:jc w:val="center"/>
         <w:rPr>
           <w:rFonts w:asciiTheme="majorHAnsi" w:hAnsiTheme="majorHAnsi" w:cstheme="majorHAnsi"/>
-          <w:sz w:val="28"/>
-          <w:szCs w:val="28"/>
+          <w:b/>
+          <w:bCs/>
+          <w:sz w:val="32"/>
+          <w:szCs w:val="32"/>
           <w:u w:val="single"/>
         </w:rPr>
       </w:pPr>
       <w:r>
         <w:rPr>
           <w:rFonts w:asciiTheme="majorHAnsi" w:hAnsiTheme="majorHAnsi" w:cstheme="majorHAnsi"/>
-          <w:sz w:val="28"/>
-          <w:szCs w:val="28"/>
+          <w:b/>
+          <w:bCs/>
+          <w:sz w:val="32"/>
+          <w:szCs w:val="32"/>
           <w:u w:val="single"/>
         </w:rPr>
         <w:t>Decentralized uber</w:t>
@@ -51,7 +55,23 @@
           <w:sz w:val="24"/>
           <w:szCs w:val="24"/>
         </w:rPr>
-        <w:t xml:space="preserve">Shai Porath 32434863 </w:t>
+        <w:t>Shai Porath 3</w:t>
+      </w:r>
+      <w:r>
+        <w:rPr>
+          <w:rFonts w:asciiTheme="majorHAnsi" w:hAnsiTheme="majorHAnsi" w:cstheme="majorHAnsi"/>
+          <w:sz w:val="24"/>
+          <w:szCs w:val="24"/>
+        </w:rPr>
+        <w:t>1</w:t>
+      </w:r>
+      <w:r>
+        <w:rPr>
+          <w:rFonts w:asciiTheme="majorHAnsi" w:hAnsiTheme="majorHAnsi" w:cstheme="majorHAnsi"/>
+          <w:sz w:val="24"/>
+          <w:szCs w:val="24"/>
+        </w:rPr>
+        <w:t xml:space="preserve">2434863 </w:t>
       </w:r>
       <w:hyperlink r:id="rId5" w:history="1">
         <w:r>
@@ -2017,10 +2037,9 @@
       <w:pPr>
         <w:bidi/>
         <w:rPr>
-          <w:rFonts w:asciiTheme="majorHAnsi" w:hAnsiTheme="majorHAnsi" w:cstheme="majorHAnsi" w:hint="cs"/>
-          <w:sz w:val="24"/>
-          <w:szCs w:val="24"/>
-          <w:rtl/>
+          <w:rFonts w:asciiTheme="majorHAnsi" w:hAnsiTheme="majorHAnsi" w:cstheme="majorHAnsi"/>
+          <w:sz w:val="24"/>
+          <w:szCs w:val="24"/>
         </w:rPr>
       </w:pPr>
       <w:r>
@@ -2031,6 +2050,32 @@
           <w:rtl/>
         </w:rPr>
         <w:t>מימוש מאזן עומסים תורם לפיזור העומסים, לשקיפות פרטי המערכת מול המשתמש וכן מהווה נקודת כניסה יחידה למערכת בה ניתן להציב חומת אש, ובכך משפר את הבטיחות.</w:t>
+      </w:r>
+      <w:r>
+        <w:rPr>
+          <w:rFonts w:asciiTheme="majorHAnsi" w:hAnsiTheme="majorHAnsi" w:cstheme="majorHAnsi" w:hint="cs"/>
+          <w:sz w:val="24"/>
+          <w:szCs w:val="24"/>
+          <w:rtl/>
+        </w:rPr>
+        <w:t xml:space="preserve"> בנוסף, ע"י שימוש ב-</w:t>
+      </w:r>
+      <w:r>
+        <w:rPr>
+          <w:rFonts w:asciiTheme="majorHAnsi" w:hAnsiTheme="majorHAnsi" w:cstheme="majorHAnsi"/>
+          <w:sz w:val="24"/>
+          <w:szCs w:val="24"/>
+        </w:rPr>
+        <w:t>zookeeper</w:t>
+      </w:r>
+      <w:r>
+        <w:rPr>
+          <w:rFonts w:asciiTheme="majorHAnsi" w:hAnsiTheme="majorHAnsi" w:cstheme="majorHAnsi" w:hint="cs"/>
+          <w:sz w:val="24"/>
+          <w:szCs w:val="24"/>
+          <w:rtl/>
+        </w:rPr>
+        <w:t xml:space="preserve"> מאזן העומסים מעודכן בכל רגע ברשימת השרתים החיים ולא יפנה בקשות לשרת שנפל. בכך הוא תורם להתאוששות מהירה של המערכת מנפילות.</w:t>
       </w:r>
     </w:p>
     <w:p>
@@ -2038,10 +2083,185 @@
         <w:bidi/>
         <w:rPr>
           <w:rFonts w:asciiTheme="majorHAnsi" w:hAnsiTheme="majorHAnsi" w:cstheme="majorHAnsi" w:hint="cs"/>
+          <w:sz w:val="24"/>
+          <w:szCs w:val="24"/>
+        </w:rPr>
+      </w:pPr>
+      <w:r>
+        <w:rPr>
+          <w:rFonts w:asciiTheme="majorHAnsi" w:hAnsiTheme="majorHAnsi" w:cstheme="majorHAnsi"/>
+          <w:sz w:val="24"/>
+          <w:szCs w:val="24"/>
+        </w:rPr>
+        <w:t>Fault tolerance</w:t>
+      </w:r>
+      <w:r>
+        <w:rPr>
+          <w:rFonts w:asciiTheme="majorHAnsi" w:hAnsiTheme="majorHAnsi" w:cstheme="majorHAnsi" w:hint="cs"/>
+          <w:sz w:val="24"/>
+          <w:szCs w:val="24"/>
+          <w:rtl/>
+        </w:rPr>
+        <w:t xml:space="preserve"> </w:t>
+      </w:r>
+      <w:r>
+        <w:rPr>
+          <w:rFonts w:asciiTheme="majorHAnsi" w:hAnsiTheme="majorHAnsi" w:cstheme="majorHAnsi"/>
+          <w:sz w:val="24"/>
+          <w:szCs w:val="24"/>
+          <w:rtl/>
+        </w:rPr>
+        <w:t>–</w:t>
+      </w:r>
+      <w:r>
+        <w:rPr>
+          <w:rFonts w:asciiTheme="majorHAnsi" w:hAnsiTheme="majorHAnsi" w:cstheme="majorHAnsi" w:hint="cs"/>
+          <w:sz w:val="24"/>
+          <w:szCs w:val="24"/>
+          <w:rtl/>
+        </w:rPr>
+        <w:t xml:space="preserve"> כדי להבטיח עמידות בפני כשלונות, ל</w:t>
+      </w:r>
+      <w:r>
+        <w:rPr>
+          <w:rFonts w:asciiTheme="majorHAnsi" w:hAnsiTheme="majorHAnsi" w:cstheme="majorHAnsi"/>
+          <w:sz w:val="24"/>
+          <w:szCs w:val="24"/>
+        </w:rPr>
+        <w:t>load balancer</w:t>
+      </w:r>
+      <w:r>
+        <w:rPr>
+          <w:rFonts w:asciiTheme="majorHAnsi" w:hAnsiTheme="majorHAnsi" w:cstheme="majorHAnsi" w:hint="cs"/>
+          <w:sz w:val="24"/>
+          <w:szCs w:val="24"/>
+          <w:rtl/>
+        </w:rPr>
+        <w:t xml:space="preserve"> קיימים גיבויים המוכנים להחליף אותו במקרה שיפול באופן שקוף למשתמש. הרפליקציות ממומשות בשיטת </w:t>
+      </w:r>
+      <w:r>
+        <w:rPr>
+          <w:rFonts w:asciiTheme="majorHAnsi" w:hAnsiTheme="majorHAnsi" w:cstheme="majorHAnsi"/>
+          <w:sz w:val="24"/>
+          <w:szCs w:val="24"/>
+        </w:rPr>
+        <w:t>primary-backup replication</w:t>
+      </w:r>
+      <w:r>
+        <w:rPr>
+          <w:rFonts w:asciiTheme="majorHAnsi" w:hAnsiTheme="majorHAnsi" w:cstheme="majorHAnsi" w:hint="cs"/>
+          <w:sz w:val="24"/>
+          <w:szCs w:val="24"/>
+          <w:rtl/>
+        </w:rPr>
+        <w:t xml:space="preserve"> כאשר ה</w:t>
+      </w:r>
+      <w:r>
+        <w:rPr>
+          <w:rFonts w:asciiTheme="majorHAnsi" w:hAnsiTheme="majorHAnsi" w:cstheme="majorHAnsi"/>
+          <w:sz w:val="24"/>
+          <w:szCs w:val="24"/>
+        </w:rPr>
+        <w:t>backup</w:t>
+      </w:r>
+      <w:r>
+        <w:rPr>
+          <w:rFonts w:asciiTheme="majorHAnsi" w:hAnsiTheme="majorHAnsi" w:cstheme="majorHAnsi" w:hint="cs"/>
+          <w:sz w:val="24"/>
+          <w:szCs w:val="24"/>
+          <w:rtl/>
+        </w:rPr>
+        <w:t xml:space="preserve"> הוא ב-</w:t>
+      </w:r>
+      <w:r>
+        <w:rPr>
+          <w:rFonts w:asciiTheme="majorHAnsi" w:hAnsiTheme="majorHAnsi" w:cstheme="majorHAnsi"/>
+          <w:sz w:val="24"/>
+          <w:szCs w:val="24"/>
+        </w:rPr>
+        <w:t>hot standby</w:t>
+      </w:r>
+      <w:r>
+        <w:rPr>
+          <w:rFonts w:asciiTheme="majorHAnsi" w:hAnsiTheme="majorHAnsi" w:cstheme="majorHAnsi" w:hint="cs"/>
+          <w:sz w:val="24"/>
+          <w:szCs w:val="24"/>
+          <w:rtl/>
+        </w:rPr>
+        <w:t xml:space="preserve"> </w:t>
+      </w:r>
+      <w:r>
+        <w:rPr>
+          <w:rFonts w:asciiTheme="majorHAnsi" w:hAnsiTheme="majorHAnsi" w:cstheme="majorHAnsi"/>
+          <w:sz w:val="24"/>
+          <w:szCs w:val="24"/>
+          <w:rtl/>
+        </w:rPr>
+        <w:t>–</w:t>
+      </w:r>
+      <w:r>
+        <w:rPr>
+          <w:rFonts w:asciiTheme="majorHAnsi" w:hAnsiTheme="majorHAnsi" w:cstheme="majorHAnsi" w:hint="cs"/>
+          <w:sz w:val="24"/>
+          <w:szCs w:val="24"/>
+          <w:rtl/>
+        </w:rPr>
+        <w:t xml:space="preserve"> כלומר שהוא מוכן בכל רגע להחליף את ה-</w:t>
+      </w:r>
+      <w:r>
+        <w:rPr>
+          <w:rFonts w:asciiTheme="majorHAnsi" w:hAnsiTheme="majorHAnsi" w:cstheme="majorHAnsi"/>
+          <w:sz w:val="24"/>
+          <w:szCs w:val="24"/>
+        </w:rPr>
+        <w:t>lb</w:t>
+      </w:r>
+      <w:r>
+        <w:rPr>
+          <w:rFonts w:asciiTheme="majorHAnsi" w:hAnsiTheme="majorHAnsi" w:cstheme="majorHAnsi" w:hint="cs"/>
+          <w:sz w:val="24"/>
+          <w:szCs w:val="24"/>
+          <w:rtl/>
+        </w:rPr>
+        <w:t xml:space="preserve"> הנוכחי שנפל. זאת כדי לספק זמינות גבוהה וכדי </w:t>
+      </w:r>
+      <w:r>
+        <w:rPr>
+          <w:rFonts w:asciiTheme="majorHAnsi" w:hAnsiTheme="majorHAnsi" w:cstheme="majorHAnsi" w:hint="cs"/>
+          <w:sz w:val="24"/>
+          <w:szCs w:val="24"/>
+          <w:rtl/>
+        </w:rPr>
+        <w:t xml:space="preserve">להימנע ממצב של </w:t>
+      </w:r>
+      <w:r>
+        <w:rPr>
+          <w:rFonts w:asciiTheme="majorHAnsi" w:hAnsiTheme="majorHAnsi" w:cstheme="majorHAnsi"/>
+          <w:sz w:val="24"/>
+          <w:szCs w:val="24"/>
+        </w:rPr>
+        <w:t>single point of failure</w:t>
+      </w:r>
+      <w:r>
+        <w:rPr>
+          <w:rFonts w:asciiTheme="majorHAnsi" w:hAnsiTheme="majorHAnsi" w:cstheme="majorHAnsi" w:hint="cs"/>
+          <w:sz w:val="24"/>
+          <w:szCs w:val="24"/>
+          <w:rtl/>
+        </w:rPr>
+        <w:t>.</w:t>
+      </w:r>
+    </w:p>
+    <w:p>
+      <w:pPr>
+        <w:bidi/>
+        <w:rPr>
+          <w:rFonts w:asciiTheme="majorHAnsi" w:hAnsiTheme="majorHAnsi" w:cstheme="majorHAnsi" w:hint="cs"/>
           <w:b/>
           <w:bCs/>
           <w:sz w:val="24"/>
           <w:szCs w:val="24"/>
+          <w:u w:val="single"/>
           <w:rtl/>
         </w:rPr>
       </w:pPr>
@@ -2052,27 +2272,53 @@
           <w:bCs/>
           <w:sz w:val="24"/>
           <w:szCs w:val="24"/>
-          <w:rtl/>
-        </w:rPr>
-        <w:t>שרת איזורי (</w:t>
-      </w:r>
-      <w:r>
-        <w:rPr>
-          <w:rFonts w:asciiTheme="majorHAnsi" w:hAnsiTheme="majorHAnsi" w:cstheme="majorHAnsi"/>
+          <w:u w:val="single"/>
+          <w:rtl/>
+        </w:rPr>
+        <w:t>צביר</w:t>
+      </w:r>
+      <w:r>
+        <w:rPr>
+          <w:rFonts w:asciiTheme="majorHAnsi" w:hAnsiTheme="majorHAnsi" w:cstheme="majorHAnsi" w:hint="cs"/>
           <w:b/>
           <w:bCs/>
           <w:sz w:val="24"/>
           <w:szCs w:val="24"/>
-        </w:rPr>
-        <w:t>shard server</w:t>
-      </w:r>
-      <w:r>
-        <w:rPr>
-          <w:rFonts w:asciiTheme="majorHAnsi" w:hAnsiTheme="majorHAnsi" w:cstheme="majorHAnsi" w:hint="cs"/>
+          <w:u w:val="single"/>
+          <w:rtl/>
+        </w:rPr>
+        <w:t xml:space="preserve"> איזורי (</w:t>
+      </w:r>
+      <w:r>
+        <w:rPr>
+          <w:rFonts w:asciiTheme="majorHAnsi" w:hAnsiTheme="majorHAnsi" w:cstheme="majorHAnsi"/>
           <w:b/>
           <w:bCs/>
           <w:sz w:val="24"/>
           <w:szCs w:val="24"/>
+          <w:u w:val="single"/>
+        </w:rPr>
+        <w:t xml:space="preserve">shard </w:t>
+      </w:r>
+      <w:r>
+        <w:rPr>
+          <w:rFonts w:asciiTheme="majorHAnsi" w:hAnsiTheme="majorHAnsi" w:cstheme="majorHAnsi"/>
+          <w:b/>
+          <w:bCs/>
+          <w:sz w:val="24"/>
+          <w:szCs w:val="24"/>
+          <w:u w:val="single"/>
+        </w:rPr>
+        <w:t>cluster</w:t>
+      </w:r>
+      <w:r>
+        <w:rPr>
+          <w:rFonts w:asciiTheme="majorHAnsi" w:hAnsiTheme="majorHAnsi" w:cstheme="majorHAnsi" w:hint="cs"/>
+          <w:b/>
+          <w:bCs/>
+          <w:sz w:val="24"/>
+          <w:szCs w:val="24"/>
+          <w:u w:val="single"/>
           <w:rtl/>
         </w:rPr>
         <w:t>)</w:t>
@@ -2083,14 +2329,97 @@
         <w:bidi/>
         <w:rPr>
           <w:rFonts w:asciiTheme="majorHAnsi" w:hAnsiTheme="majorHAnsi" w:cstheme="majorHAnsi"/>
-        </w:rPr>
-      </w:pPr>
-      <w:r>
-        <w:rPr>
-          <w:rFonts w:asciiTheme="majorHAnsi" w:hAnsiTheme="majorHAnsi" w:cstheme="majorHAnsi" w:hint="cs"/>
+          <w:sz w:val="24"/>
+          <w:szCs w:val="24"/>
+          <w:rtl/>
+        </w:rPr>
+      </w:pPr>
+      <w:r>
+        <w:rPr>
+          <w:rFonts w:asciiTheme="majorHAnsi" w:hAnsiTheme="majorHAnsi" w:cstheme="majorHAnsi" w:hint="cs"/>
+          <w:sz w:val="24"/>
+          <w:szCs w:val="24"/>
           <w:rtl/>
         </w:rPr>
         <w:t>כ</w:t>
+      </w:r>
+      <w:r>
+        <w:rPr>
+          <w:rFonts w:asciiTheme="majorHAnsi" w:hAnsiTheme="majorHAnsi" w:cstheme="majorHAnsi" w:hint="cs"/>
+          <w:sz w:val="24"/>
+          <w:szCs w:val="24"/>
+          <w:rtl/>
+        </w:rPr>
+        <w:t>ל איזור מחזיק תחתיו מספר ערים כך שהוא אחראי לבצע בקשות היוצאות מהן.</w:t>
+      </w:r>
+    </w:p>
+    <w:p>
+      <w:pPr>
+        <w:pStyle w:val="ListParagraph"/>
+        <w:numPr>
+          <w:ilvl w:val="0"/>
+          <w:numId w:val="2"/>
+        </w:numPr>
+        <w:bidi/>
+        <w:rPr>
+          <w:rFonts w:asciiTheme="majorHAnsi" w:hAnsiTheme="majorHAnsi" w:cstheme="majorHAnsi" w:hint="cs"/>
+          <w:sz w:val="24"/>
+          <w:szCs w:val="24"/>
+          <w:rtl/>
+        </w:rPr>
+      </w:pPr>
+      <w:r>
+        <w:rPr>
+          <w:rFonts w:asciiTheme="majorHAnsi" w:hAnsiTheme="majorHAnsi" w:cstheme="majorHAnsi"/>
+          <w:sz w:val="24"/>
+          <w:szCs w:val="24"/>
+        </w:rPr>
+        <w:t>Fault tolerance</w:t>
+      </w:r>
+      <w:r>
+        <w:rPr>
+          <w:rFonts w:asciiTheme="majorHAnsi" w:hAnsiTheme="majorHAnsi" w:cstheme="majorHAnsi" w:hint="cs"/>
+          <w:sz w:val="24"/>
+          <w:szCs w:val="24"/>
+          <w:rtl/>
+        </w:rPr>
+        <w:t xml:space="preserve"> </w:t>
+      </w:r>
+      <w:r>
+        <w:rPr>
+          <w:rFonts w:asciiTheme="majorHAnsi" w:hAnsiTheme="majorHAnsi" w:cstheme="majorHAnsi"/>
+          <w:sz w:val="24"/>
+          <w:szCs w:val="24"/>
+          <w:rtl/>
+        </w:rPr>
+        <w:t>–</w:t>
+      </w:r>
+      <w:r>
+        <w:rPr>
+          <w:rFonts w:asciiTheme="majorHAnsi" w:hAnsiTheme="majorHAnsi" w:cstheme="majorHAnsi" w:hint="cs"/>
+          <w:sz w:val="24"/>
+          <w:szCs w:val="24"/>
+          <w:rtl/>
+        </w:rPr>
+        <w:t xml:space="preserve"> </w:t>
+      </w:r>
+      <w:r>
+        <w:rPr>
+          <w:rFonts w:asciiTheme="majorHAnsi" w:hAnsiTheme="majorHAnsi" w:cstheme="majorHAnsi" w:hint="cs"/>
+          <w:sz w:val="24"/>
+          <w:szCs w:val="24"/>
+          <w:rtl/>
+        </w:rPr>
+        <w:t>כדי להבטיח עמידות בפני כשלונות</w:t>
+      </w:r>
+      <w:r>
+        <w:rPr>
+          <w:rFonts w:asciiTheme="majorHAnsi" w:hAnsiTheme="majorHAnsi" w:cstheme="majorHAnsi" w:hint="cs"/>
+          <w:sz w:val="24"/>
+          <w:szCs w:val="24"/>
+          <w:rtl/>
+        </w:rPr>
+        <w:t xml:space="preserve"> </w:t>
       </w:r>
     </w:p>
     <w:sectPr>

</xml_diff>